<commit_message>
The decision model is updated to contatin only two categories for the available budget
</commit_message>
<xml_diff>
--- a/Possible Modifications To The Current Space EVDT Code.docx
+++ b/Possible Modifications To The Current Space EVDT Code.docx
@@ -350,12 +350,14 @@
         <w:rPr>
           <w:b/>
           <w:bCs/>
-        </w:rPr>
-      </w:pPr>
-      <w:r>
-        <w:rPr>
-          <w:b/>
-          <w:bCs/>
+          <w:color w:val="70AD47" w:themeColor="accent6"/>
+        </w:rPr>
+      </w:pPr>
+      <w:r>
+        <w:rPr>
+          <w:b/>
+          <w:bCs/>
+          <w:color w:val="70AD47" w:themeColor="accent6"/>
         </w:rPr>
         <w:t>The Screening box multiplier in the conj_assess function is arbitrary and should be based more on the sensitivity analysis.</w:t>
       </w:r>
@@ -392,12 +394,14 @@
         <w:rPr>
           <w:b/>
           <w:bCs/>
-        </w:rPr>
-      </w:pPr>
-      <w:r>
-        <w:rPr>
-          <w:b/>
-          <w:bCs/>
+          <w:color w:val="70AD47" w:themeColor="accent6"/>
+        </w:rPr>
+      </w:pPr>
+      <w:r>
+        <w:rPr>
+          <w:b/>
+          <w:bCs/>
+          <w:color w:val="70AD47" w:themeColor="accent6"/>
         </w:rPr>
         <w:t xml:space="preserve">The idea behind </w:t>
       </w:r>
@@ -405,6 +409,7 @@
         <w:rPr>
           <w:b/>
           <w:bCs/>
+          <w:color w:val="70AD47" w:themeColor="accent6"/>
         </w:rPr>
         <w:t>auxiliary</w:t>
       </w:r>
@@ -412,6 +417,7 @@
         <w:rPr>
           <w:b/>
           <w:bCs/>
+          <w:color w:val="70AD47" w:themeColor="accent6"/>
         </w:rPr>
         <w:t xml:space="preserve"> distance should be discussed with the professors or should be based on a scientific document.</w:t>
       </w:r>

</xml_diff>

<commit_message>
Read credentials from text file
</commit_message>
<xml_diff>
--- a/Possible Modifications To The Current Space EVDT Code.docx
+++ b/Possible Modifications To The Current Space EVDT Code.docx
@@ -323,8 +323,16 @@
           <w:ilvl w:val="0"/>
           <w:numId w:val="2"/>
         </w:numPr>
-      </w:pPr>
-      <w:r>
+        <w:rPr>
+          <w:b/>
+          <w:bCs/>
+        </w:rPr>
+      </w:pPr>
+      <w:r>
+        <w:rPr>
+          <w:b/>
+          <w:bCs/>
+        </w:rPr>
         <w:t>The TCA for the events is assumed constant after the event detection, this is while when you have new estimated states of the objects, you should have different TCA’s!</w:t>
       </w:r>
     </w:p>
@@ -337,7 +345,15 @@
         </w:numPr>
       </w:pPr>
       <w:r>
-        <w:t>In case the propagator was changed, the first MOID filter should be changed and also the differentiation between the mean orbital elements and the instantaneous element should be made throughout the program.</w:t>
+        <w:t xml:space="preserve">In case the propagator was changed, the first MOID filter should be changed </w:t>
+      </w:r>
+      <w:proofErr w:type="gramStart"/>
+      <w:r>
+        <w:t>and also</w:t>
+      </w:r>
+      <w:proofErr w:type="gramEnd"/>
+      <w:r>
+        <w:t xml:space="preserve"> the differentiation between the mean orbital elements and the instantaneous element should be made throughout the program.</w:t>
       </w:r>
     </w:p>
     <w:p>

</xml_diff>

<commit_message>
Post analysis functions added
</commit_message>
<xml_diff>
--- a/Possible Modifications To The Current Space EVDT Code.docx
+++ b/Possible Modifications To The Current Space EVDT Code.docx
@@ -485,12 +485,14 @@
         <w:rPr>
           <w:b/>
           <w:bCs/>
-        </w:rPr>
-      </w:pPr>
-      <w:r>
-        <w:rPr>
-          <w:b/>
-          <w:bCs/>
+          <w:color w:val="70AD47" w:themeColor="accent6"/>
+        </w:rPr>
+      </w:pPr>
+      <w:r>
+        <w:rPr>
+          <w:b/>
+          <w:bCs/>
+          <w:color w:val="70AD47" w:themeColor="accent6"/>
         </w:rPr>
         <w:t>Fractions of values of the NASA satellites should be given to them based on their main scientific applications.</w:t>
       </w:r>

</xml_diff>